<commit_message>
Additions with why ipad?
</commit_message>
<xml_diff>
--- a/Project_LandingPage/New Header Details.docx
+++ b/Project_LandingPage/New Header Details.docx
@@ -2,6 +2,24 @@
 <file path=word/document.xml><?xml version="1.0" encoding="utf-8"?>
 <w:document xmlns:wpc="http://schemas.microsoft.com/office/word/2010/wordprocessingCanvas" xmlns:cx="http://schemas.microsoft.com/office/drawing/2014/chartex" xmlns:cx1="http://schemas.microsoft.com/office/drawing/2015/9/8/chartex" xmlns:mc="http://schemas.openxmlformats.org/markup-compatibility/2006" xmlns:o="urn:schemas-microsoft-com:office:office" xmlns:r="http://schemas.openxmlformats.org/officeDocument/2006/relationships" xmlns:m="http://schemas.openxmlformats.org/officeDocument/2006/math" xmlns:v="urn:schemas-microsoft-com:vml" xmlns:wp14="http://schemas.microsoft.com/office/word/2010/wordprocessingDrawing" xmlns:wp="http://schemas.openxmlformats.org/drawingml/2006/wordprocessingDrawing" xmlns:w10="urn:schemas-microsoft-com:office:word" xmlns:w="http://schemas.openxmlformats.org/wordprocessingml/2006/main" xmlns:w14="http://schemas.microsoft.com/office/word/2010/wordml" xmlns:w15="http://schemas.microsoft.com/office/word/2012/wordml" xmlns:w16se="http://schemas.microsoft.com/office/word/2015/wordml/symex" xmlns:wpg="http://schemas.microsoft.com/office/word/2010/wordprocessingGroup" xmlns:wpi="http://schemas.microsoft.com/office/word/2010/wordprocessingInk" xmlns:wne="http://schemas.microsoft.com/office/word/2006/wordml" xmlns:wps="http://schemas.microsoft.com/office/word/2010/wordprocessingShape" mc:Ignorable="w14 w15 w16se wp14">
   <w:body>
+    <w:p>
+      <w:pPr>
+        <w:ind w:left="360"/>
+        <w:rPr>
+          <w:b/>
+          <w:sz w:val="72"/>
+          <w:lang w:val="en-US"/>
+        </w:rPr>
+      </w:pPr>
+      <w:r>
+        <w:rPr>
+          <w:b/>
+          <w:sz w:val="72"/>
+          <w:lang w:val="en-US"/>
+        </w:rPr>
+        <w:t>APPLE WEBSITE INITIAL PAGE</w:t>
+      </w:r>
+    </w:p>
     <w:p>
       <w:pPr>
         <w:pStyle w:val="ListParagraph"/>
@@ -19,7 +37,7 @@
           <w:sz w:val="44"/>
           <w:lang w:val="en-US"/>
         </w:rPr>
-        <w:t xml:space="preserve"> Contact us</w:t>
+        <w:t>Contact us</w:t>
       </w:r>
     </w:p>
     <w:p>
@@ -89,12 +107,372 @@
           <w:sz w:val="44"/>
         </w:rPr>
       </w:pPr>
+    </w:p>
+    <w:p>
+      <w:pPr>
+        <w:ind w:left="360"/>
+        <w:rPr>
+          <w:sz w:val="44"/>
+        </w:rPr>
+      </w:pPr>
+    </w:p>
+    <w:p>
+      <w:pPr>
+        <w:ind w:left="360"/>
+        <w:rPr>
+          <w:sz w:val="44"/>
+        </w:rPr>
+      </w:pPr>
+    </w:p>
+    <w:p>
+      <w:pPr>
+        <w:ind w:left="360"/>
+        <w:rPr>
+          <w:sz w:val="44"/>
+        </w:rPr>
+      </w:pPr>
+    </w:p>
+    <w:p>
+      <w:pPr>
+        <w:ind w:left="360"/>
+        <w:rPr>
+          <w:sz w:val="44"/>
+        </w:rPr>
+      </w:pPr>
+    </w:p>
+    <w:p>
+      <w:pPr>
+        <w:ind w:left="360"/>
+        <w:rPr>
+          <w:sz w:val="44"/>
+        </w:rPr>
+      </w:pPr>
+    </w:p>
+    <w:p>
+      <w:pPr>
+        <w:ind w:left="360"/>
+        <w:rPr>
+          <w:sz w:val="44"/>
+        </w:rPr>
+      </w:pPr>
+    </w:p>
+    <w:p>
+      <w:pPr>
+        <w:ind w:left="360"/>
+        <w:rPr>
+          <w:sz w:val="44"/>
+        </w:rPr>
+      </w:pPr>
+    </w:p>
+    <w:p>
+      <w:pPr>
+        <w:ind w:left="360"/>
+        <w:rPr>
+          <w:sz w:val="44"/>
+        </w:rPr>
+      </w:pPr>
+    </w:p>
+    <w:p>
+      <w:pPr>
+        <w:ind w:left="360"/>
+        <w:rPr>
+          <w:sz w:val="44"/>
+        </w:rPr>
+      </w:pPr>
+    </w:p>
+    <w:p>
+      <w:pPr>
+        <w:ind w:left="360"/>
+        <w:rPr>
+          <w:sz w:val="44"/>
+        </w:rPr>
+      </w:pPr>
+    </w:p>
+    <w:p>
+      <w:pPr>
+        <w:ind w:left="360"/>
+        <w:rPr>
+          <w:sz w:val="44"/>
+        </w:rPr>
+      </w:pPr>
+    </w:p>
+    <w:p>
+      <w:pPr>
+        <w:ind w:left="360"/>
+        <w:rPr>
+          <w:sz w:val="44"/>
+        </w:rPr>
+      </w:pPr>
+    </w:p>
+    <w:p>
+      <w:pPr>
+        <w:ind w:left="360"/>
+        <w:rPr>
+          <w:sz w:val="44"/>
+        </w:rPr>
+      </w:pPr>
+    </w:p>
+    <w:p>
+      <w:pPr>
+        <w:ind w:left="360"/>
+        <w:rPr>
+          <w:sz w:val="44"/>
+        </w:rPr>
+      </w:pPr>
+    </w:p>
+    <w:p>
+      <w:pPr>
+        <w:ind w:left="360"/>
+        <w:rPr>
+          <w:sz w:val="44"/>
+        </w:rPr>
+      </w:pPr>
+    </w:p>
+    <w:p>
+      <w:pPr>
+        <w:ind w:left="360"/>
+        <w:rPr>
+          <w:b/>
+          <w:sz w:val="96"/>
+        </w:rPr>
+      </w:pPr>
+      <w:r>
+        <w:rPr>
+          <w:b/>
+          <w:sz w:val="96"/>
+        </w:rPr>
+        <w:lastRenderedPageBreak/>
+        <w:t>APPLE WEBSITE Product Line-up</w:t>
+      </w:r>
+    </w:p>
+    <w:p>
+      <w:pPr>
+        <w:pStyle w:val="ListParagraph"/>
+        <w:numPr>
+          <w:ilvl w:val="0"/>
+          <w:numId w:val="2"/>
+        </w:numPr>
+        <w:rPr>
+          <w:b/>
+          <w:sz w:val="44"/>
+        </w:rPr>
+      </w:pPr>
+      <w:r>
+        <w:rPr>
+          <w:sz w:val="44"/>
+        </w:rPr>
+        <w:t>History of Device</w:t>
+      </w:r>
+    </w:p>
+    <w:p>
+      <w:pPr>
+        <w:pStyle w:val="ListParagraph"/>
+        <w:numPr>
+          <w:ilvl w:val="0"/>
+          <w:numId w:val="2"/>
+        </w:numPr>
+        <w:rPr>
+          <w:b/>
+          <w:sz w:val="44"/>
+        </w:rPr>
+      </w:pPr>
+      <w:r>
+        <w:rPr>
+          <w:sz w:val="44"/>
+        </w:rPr>
+        <w:t>Why Mac/iPad/iPhone?</w:t>
+      </w:r>
+    </w:p>
+    <w:p>
+      <w:pPr>
+        <w:pStyle w:val="ListParagraph"/>
+        <w:numPr>
+          <w:ilvl w:val="0"/>
+          <w:numId w:val="2"/>
+        </w:numPr>
+        <w:rPr>
+          <w:b/>
+          <w:sz w:val="44"/>
+        </w:rPr>
+      </w:pPr>
+      <w:r>
+        <w:rPr>
+          <w:sz w:val="44"/>
+        </w:rPr>
+        <w:t>Power of OS</w:t>
+      </w:r>
+    </w:p>
+    <w:p>
+      <w:pPr>
+        <w:pStyle w:val="ListParagraph"/>
+        <w:numPr>
+          <w:ilvl w:val="0"/>
+          <w:numId w:val="2"/>
+        </w:numPr>
+        <w:rPr>
+          <w:b/>
+          <w:sz w:val="44"/>
+        </w:rPr>
+      </w:pPr>
+      <w:r>
+        <w:rPr>
+          <w:b/>
+          <w:sz w:val="44"/>
+        </w:rPr>
+        <w:t>Tech Specs Of Each Product</w:t>
+      </w:r>
+    </w:p>
+    <w:p>
+      <w:pPr>
+        <w:rPr>
+          <w:b/>
+          <w:sz w:val="44"/>
+        </w:rPr>
+      </w:pPr>
+    </w:p>
+    <w:p>
+      <w:pPr>
+        <w:rPr>
+          <w:b/>
+          <w:sz w:val="44"/>
+        </w:rPr>
+      </w:pPr>
+    </w:p>
+    <w:p>
+      <w:pPr>
+        <w:rPr>
+          <w:b/>
+          <w:sz w:val="44"/>
+        </w:rPr>
+      </w:pPr>
+    </w:p>
+    <w:p>
+      <w:pPr>
+        <w:rPr>
+          <w:b/>
+          <w:sz w:val="44"/>
+        </w:rPr>
+      </w:pPr>
+    </w:p>
+    <w:p>
+      <w:pPr>
+        <w:rPr>
+          <w:b/>
+          <w:sz w:val="44"/>
+        </w:rPr>
+      </w:pPr>
+    </w:p>
+    <w:p>
+      <w:pPr>
+        <w:rPr>
+          <w:b/>
+          <w:sz w:val="44"/>
+        </w:rPr>
+      </w:pPr>
+    </w:p>
+    <w:p>
+      <w:pPr>
+        <w:rPr>
+          <w:b/>
+          <w:sz w:val="44"/>
+        </w:rPr>
+      </w:pPr>
+    </w:p>
+    <w:p>
+      <w:pPr>
+        <w:rPr>
+          <w:b/>
+          <w:sz w:val="44"/>
+        </w:rPr>
+      </w:pPr>
+    </w:p>
+    <w:p>
+      <w:pPr>
+        <w:rPr>
+          <w:b/>
+          <w:sz w:val="44"/>
+        </w:rPr>
+      </w:pPr>
+    </w:p>
+    <w:p>
+      <w:pPr>
+        <w:rPr>
+          <w:b/>
+          <w:sz w:val="44"/>
+        </w:rPr>
+      </w:pPr>
+    </w:p>
+    <w:p>
+      <w:pPr>
+        <w:rPr>
+          <w:b/>
+          <w:sz w:val="44"/>
+        </w:rPr>
+      </w:pPr>
+    </w:p>
+    <w:p>
+      <w:pPr>
+        <w:rPr>
+          <w:b/>
+          <w:sz w:val="44"/>
+        </w:rPr>
+      </w:pPr>
+    </w:p>
+    <w:p>
+      <w:pPr>
+        <w:rPr>
+          <w:b/>
+          <w:sz w:val="44"/>
+        </w:rPr>
+      </w:pPr>
+    </w:p>
+    <w:p>
+      <w:pPr>
+        <w:rPr>
+          <w:b/>
+          <w:sz w:val="44"/>
+        </w:rPr>
+      </w:pPr>
+    </w:p>
+    <w:p>
+      <w:pPr>
+        <w:rPr>
+          <w:sz w:val="44"/>
+        </w:rPr>
+      </w:pPr>
+      <w:r>
+        <w:rPr>
+          <w:b/>
+          <w:sz w:val="44"/>
+        </w:rPr>
+        <w:lastRenderedPageBreak/>
+        <w:t xml:space="preserve">The first-ever Mac made by us in 1984 </w:t>
+      </w:r>
+      <w:r>
+        <w:rPr>
+          <w:sz w:val="44"/>
+        </w:rPr>
+        <w:t>was</w:t>
+      </w:r>
+      <w:r>
+        <w:rPr>
+          <w:b/>
+          <w:sz w:val="44"/>
+        </w:rPr>
+        <w:t xml:space="preserve"> </w:t>
+      </w:r>
+      <w:r>
+        <w:rPr>
+          <w:sz w:val="44"/>
+        </w:rPr>
+        <w:t xml:space="preserve">the first successful mass-market all-in-one desktop personal computer. Even in 1984, Apple has operated using the same </w:t>
+      </w:r>
       <w:bookmarkStart w:id="0" w:name="_GoBack"/>
       <w:bookmarkEnd w:id="0"/>
     </w:p>
     <w:sectPr>
       <w:pgSz w:w="11906" w:h="16838"/>
-      <w:pgMar w:top="1440" w:right="1440" w:bottom="1440" w:left="1440" w:header="708" w:footer="708" w:gutter="0"/>
+      <w:pgMar w:top="720" w:right="720" w:bottom="720" w:left="720" w:header="708" w:footer="708" w:gutter="0"/>
       <w:cols w:space="708"/>
       <w:docGrid w:linePitch="360"/>
     </w:sectPr>
@@ -102,12 +480,62 @@
 </w:document>
 </file>
 
+<file path=word/endnotes.xml><?xml version="1.0" encoding="utf-8"?>
+<w:endnotes xmlns:wpc="http://schemas.microsoft.com/office/word/2010/wordprocessingCanvas" xmlns:cx="http://schemas.microsoft.com/office/drawing/2014/chartex" xmlns:cx1="http://schemas.microsoft.com/office/drawing/2015/9/8/chartex" xmlns:mc="http://schemas.openxmlformats.org/markup-compatibility/2006" xmlns:o="urn:schemas-microsoft-com:office:office" xmlns:r="http://schemas.openxmlformats.org/officeDocument/2006/relationships" xmlns:m="http://schemas.openxmlformats.org/officeDocument/2006/math" xmlns:v="urn:schemas-microsoft-com:vml" xmlns:wp14="http://schemas.microsoft.com/office/word/2010/wordprocessingDrawing" xmlns:wp="http://schemas.openxmlformats.org/drawingml/2006/wordprocessingDrawing" xmlns:w10="urn:schemas-microsoft-com:office:word" xmlns:w="http://schemas.openxmlformats.org/wordprocessingml/2006/main" xmlns:w14="http://schemas.microsoft.com/office/word/2010/wordml" xmlns:w15="http://schemas.microsoft.com/office/word/2012/wordml" xmlns:w16se="http://schemas.microsoft.com/office/word/2015/wordml/symex" xmlns:wpg="http://schemas.microsoft.com/office/word/2010/wordprocessingGroup" xmlns:wpi="http://schemas.microsoft.com/office/word/2010/wordprocessingInk" xmlns:wne="http://schemas.microsoft.com/office/word/2006/wordml" xmlns:wps="http://schemas.microsoft.com/office/word/2010/wordprocessingShape" mc:Ignorable="w14 w15 w16se wp14">
+  <w:endnote w:type="separator" w:id="-1">
+    <w:p>
+      <w:pPr>
+        <w:spacing w:after="0" w:line="240" w:lineRule="auto"/>
+      </w:pPr>
+      <w:r>
+        <w:separator/>
+      </w:r>
+    </w:p>
+  </w:endnote>
+  <w:endnote w:type="continuationSeparator" w:id="0">
+    <w:p>
+      <w:pPr>
+        <w:spacing w:after="0" w:line="240" w:lineRule="auto"/>
+      </w:pPr>
+      <w:r>
+        <w:continuationSeparator/>
+      </w:r>
+    </w:p>
+  </w:endnote>
+</w:endnotes>
+</file>
+
+<file path=word/footnotes.xml><?xml version="1.0" encoding="utf-8"?>
+<w:footnotes xmlns:wpc="http://schemas.microsoft.com/office/word/2010/wordprocessingCanvas" xmlns:cx="http://schemas.microsoft.com/office/drawing/2014/chartex" xmlns:cx1="http://schemas.microsoft.com/office/drawing/2015/9/8/chartex" xmlns:mc="http://schemas.openxmlformats.org/markup-compatibility/2006" xmlns:o="urn:schemas-microsoft-com:office:office" xmlns:r="http://schemas.openxmlformats.org/officeDocument/2006/relationships" xmlns:m="http://schemas.openxmlformats.org/officeDocument/2006/math" xmlns:v="urn:schemas-microsoft-com:vml" xmlns:wp14="http://schemas.microsoft.com/office/word/2010/wordprocessingDrawing" xmlns:wp="http://schemas.openxmlformats.org/drawingml/2006/wordprocessingDrawing" xmlns:w10="urn:schemas-microsoft-com:office:word" xmlns:w="http://schemas.openxmlformats.org/wordprocessingml/2006/main" xmlns:w14="http://schemas.microsoft.com/office/word/2010/wordml" xmlns:w15="http://schemas.microsoft.com/office/word/2012/wordml" xmlns:w16se="http://schemas.microsoft.com/office/word/2015/wordml/symex" xmlns:wpg="http://schemas.microsoft.com/office/word/2010/wordprocessingGroup" xmlns:wpi="http://schemas.microsoft.com/office/word/2010/wordprocessingInk" xmlns:wne="http://schemas.microsoft.com/office/word/2006/wordml" xmlns:wps="http://schemas.microsoft.com/office/word/2010/wordprocessingShape" mc:Ignorable="w14 w15 w16se wp14">
+  <w:footnote w:type="separator" w:id="-1">
+    <w:p>
+      <w:pPr>
+        <w:spacing w:after="0" w:line="240" w:lineRule="auto"/>
+      </w:pPr>
+      <w:r>
+        <w:separator/>
+      </w:r>
+    </w:p>
+  </w:footnote>
+  <w:footnote w:type="continuationSeparator" w:id="0">
+    <w:p>
+      <w:pPr>
+        <w:spacing w:after="0" w:line="240" w:lineRule="auto"/>
+      </w:pPr>
+      <w:r>
+        <w:continuationSeparator/>
+      </w:r>
+    </w:p>
+  </w:footnote>
+</w:footnotes>
+</file>
+
 <file path=word/numbering.xml><?xml version="1.0" encoding="utf-8"?>
 <w:numbering xmlns:wpc="http://schemas.microsoft.com/office/word/2010/wordprocessingCanvas" xmlns:cx="http://schemas.microsoft.com/office/drawing/2014/chartex" xmlns:cx1="http://schemas.microsoft.com/office/drawing/2015/9/8/chartex" xmlns:mc="http://schemas.openxmlformats.org/markup-compatibility/2006" xmlns:o="urn:schemas-microsoft-com:office:office" xmlns:r="http://schemas.openxmlformats.org/officeDocument/2006/relationships" xmlns:m="http://schemas.openxmlformats.org/officeDocument/2006/math" xmlns:v="urn:schemas-microsoft-com:vml" xmlns:wp14="http://schemas.microsoft.com/office/word/2010/wordprocessingDrawing" xmlns:wp="http://schemas.openxmlformats.org/drawingml/2006/wordprocessingDrawing" xmlns:w10="urn:schemas-microsoft-com:office:word" xmlns:w="http://schemas.openxmlformats.org/wordprocessingml/2006/main" xmlns:w14="http://schemas.microsoft.com/office/word/2010/wordml" xmlns:w15="http://schemas.microsoft.com/office/word/2012/wordml" xmlns:w16se="http://schemas.microsoft.com/office/word/2015/wordml/symex" xmlns:wpg="http://schemas.microsoft.com/office/word/2010/wordprocessingGroup" xmlns:wpi="http://schemas.microsoft.com/office/word/2010/wordprocessingInk" xmlns:wne="http://schemas.microsoft.com/office/word/2006/wordml" xmlns:wps="http://schemas.microsoft.com/office/word/2010/wordprocessingShape" mc:Ignorable="w14 w15 w16se wp14">
   <w:abstractNum w:abstractNumId="0" w15:restartNumberingAfterBreak="0">
     <w:nsid w:val="038362AE"/>
     <w:multiLevelType w:val="hybridMultilevel"/>
-    <w:tmpl w:val="EAC07A9A"/>
+    <w:tmpl w:val="0C9CF6C0"/>
     <w:lvl w:ilvl="0" w:tplc="4009000F">
       <w:start w:val="1"/>
       <w:numFmt w:val="decimal"/>
@@ -190,8 +618,97 @@
       </w:pPr>
     </w:lvl>
   </w:abstractNum>
+  <w:abstractNum w:abstractNumId="1" w15:restartNumberingAfterBreak="0">
+    <w:nsid w:val="463D66DD"/>
+    <w:multiLevelType w:val="hybridMultilevel"/>
+    <w:tmpl w:val="0ABE9C74"/>
+    <w:lvl w:ilvl="0" w:tplc="4009000F">
+      <w:start w:val="1"/>
+      <w:numFmt w:val="decimal"/>
+      <w:lvlText w:val="%1."/>
+      <w:lvlJc w:val="left"/>
+      <w:pPr>
+        <w:ind w:left="1080" w:hanging="360"/>
+      </w:pPr>
+    </w:lvl>
+    <w:lvl w:ilvl="1" w:tplc="40090019" w:tentative="1">
+      <w:start w:val="1"/>
+      <w:numFmt w:val="lowerLetter"/>
+      <w:lvlText w:val="%2."/>
+      <w:lvlJc w:val="left"/>
+      <w:pPr>
+        <w:ind w:left="1800" w:hanging="360"/>
+      </w:pPr>
+    </w:lvl>
+    <w:lvl w:ilvl="2" w:tplc="4009001B" w:tentative="1">
+      <w:start w:val="1"/>
+      <w:numFmt w:val="lowerRoman"/>
+      <w:lvlText w:val="%3."/>
+      <w:lvlJc w:val="right"/>
+      <w:pPr>
+        <w:ind w:left="2520" w:hanging="180"/>
+      </w:pPr>
+    </w:lvl>
+    <w:lvl w:ilvl="3" w:tplc="4009000F" w:tentative="1">
+      <w:start w:val="1"/>
+      <w:numFmt w:val="decimal"/>
+      <w:lvlText w:val="%4."/>
+      <w:lvlJc w:val="left"/>
+      <w:pPr>
+        <w:ind w:left="3240" w:hanging="360"/>
+      </w:pPr>
+    </w:lvl>
+    <w:lvl w:ilvl="4" w:tplc="40090019" w:tentative="1">
+      <w:start w:val="1"/>
+      <w:numFmt w:val="lowerLetter"/>
+      <w:lvlText w:val="%5."/>
+      <w:lvlJc w:val="left"/>
+      <w:pPr>
+        <w:ind w:left="3960" w:hanging="360"/>
+      </w:pPr>
+    </w:lvl>
+    <w:lvl w:ilvl="5" w:tplc="4009001B" w:tentative="1">
+      <w:start w:val="1"/>
+      <w:numFmt w:val="lowerRoman"/>
+      <w:lvlText w:val="%6."/>
+      <w:lvlJc w:val="right"/>
+      <w:pPr>
+        <w:ind w:left="4680" w:hanging="180"/>
+      </w:pPr>
+    </w:lvl>
+    <w:lvl w:ilvl="6" w:tplc="4009000F" w:tentative="1">
+      <w:start w:val="1"/>
+      <w:numFmt w:val="decimal"/>
+      <w:lvlText w:val="%7."/>
+      <w:lvlJc w:val="left"/>
+      <w:pPr>
+        <w:ind w:left="5400" w:hanging="360"/>
+      </w:pPr>
+    </w:lvl>
+    <w:lvl w:ilvl="7" w:tplc="40090019" w:tentative="1">
+      <w:start w:val="1"/>
+      <w:numFmt w:val="lowerLetter"/>
+      <w:lvlText w:val="%8."/>
+      <w:lvlJc w:val="left"/>
+      <w:pPr>
+        <w:ind w:left="6120" w:hanging="360"/>
+      </w:pPr>
+    </w:lvl>
+    <w:lvl w:ilvl="8" w:tplc="4009001B" w:tentative="1">
+      <w:start w:val="1"/>
+      <w:numFmt w:val="lowerRoman"/>
+      <w:lvlText w:val="%9."/>
+      <w:lvlJc w:val="right"/>
+      <w:pPr>
+        <w:ind w:left="6840" w:hanging="180"/>
+      </w:pPr>
+    </w:lvl>
+  </w:abstractNum>
   <w:num w:numId="1">
     <w:abstractNumId w:val="0"/>
+  </w:num>
+  <w:num w:numId="2">
+    <w:abstractNumId w:val="1"/>
   </w:num>
 </w:numbering>
 </file>
@@ -628,6 +1145,50 @@
       <w:contextualSpacing/>
     </w:pPr>
   </w:style>
+  <w:style w:type="paragraph" w:styleId="Header">
+    <w:name w:val="header"/>
+    <w:basedOn w:val="Normal"/>
+    <w:link w:val="HeaderChar"/>
+    <w:uiPriority w:val="99"/>
+    <w:unhideWhenUsed/>
+    <w:rsid w:val="00266FF6"/>
+    <w:pPr>
+      <w:tabs>
+        <w:tab w:val="center" w:pos="4513"/>
+        <w:tab w:val="right" w:pos="9026"/>
+      </w:tabs>
+      <w:spacing w:after="0" w:line="240" w:lineRule="auto"/>
+    </w:pPr>
+  </w:style>
+  <w:style w:type="character" w:customStyle="1" w:styleId="HeaderChar">
+    <w:name w:val="Header Char"/>
+    <w:basedOn w:val="DefaultParagraphFont"/>
+    <w:link w:val="Header"/>
+    <w:uiPriority w:val="99"/>
+    <w:rsid w:val="00266FF6"/>
+  </w:style>
+  <w:style w:type="paragraph" w:styleId="Footer">
+    <w:name w:val="footer"/>
+    <w:basedOn w:val="Normal"/>
+    <w:link w:val="FooterChar"/>
+    <w:uiPriority w:val="99"/>
+    <w:unhideWhenUsed/>
+    <w:rsid w:val="00266FF6"/>
+    <w:pPr>
+      <w:tabs>
+        <w:tab w:val="center" w:pos="4513"/>
+        <w:tab w:val="right" w:pos="9026"/>
+      </w:tabs>
+      <w:spacing w:after="0" w:line="240" w:lineRule="auto"/>
+    </w:pPr>
+  </w:style>
+  <w:style w:type="character" w:customStyle="1" w:styleId="FooterChar">
+    <w:name w:val="Footer Char"/>
+    <w:basedOn w:val="DefaultParagraphFont"/>
+    <w:link w:val="Footer"/>
+    <w:uiPriority w:val="99"/>
+    <w:rsid w:val="00266FF6"/>
+  </w:style>
 </w:styles>
 </file>
 

</xml_diff>